<commit_message>
UPD: overflow error fixed
</commit_message>
<xml_diff>
--- a/lab_04/docs/report.docx
+++ b/lab_04/docs/report.docx
@@ -906,21 +906,71 @@
       <w:pPr>
         <w:pStyle w:val="a7"/>
         <w:ind w:firstLine="851"/>
-      </w:pPr>
-      <w:r>
-        <w:rPr>
+        <w:rPr>
+          <w:bCs w:val="0"/>
+          <w:iCs/>
+        </w:rPr>
+      </w:pPr>
+      <w:r>
+        <w:rPr>
+          <w:bCs w:val="0"/>
           <w:i/>
         </w:rPr>
-        <w:t xml:space="preserve">Пункт меню: </w:t>
-      </w:r>
-      <w:r>
-        <w:t>целое число, указывающее на необходимый пункт меню (1 – для работы со стеком, реализованным через массив; 2 – для работы со стеком, реализованным через односвязный список; 0 – для выхода).</w:t>
+        <w:t xml:space="preserve">Тип стека: </w:t>
+      </w:r>
+      <w:r>
+        <w:rPr>
+          <w:bCs w:val="0"/>
+          <w:iCs/>
+        </w:rPr>
+        <w:t xml:space="preserve">ввести 1 – для работы со стеком, реализованным через </w:t>
+      </w:r>
+      <w:r>
+        <w:rPr>
+          <w:bCs w:val="0"/>
+          <w:iCs/>
+        </w:rPr>
+        <w:t>связный список</w:t>
+      </w:r>
+      <w:r>
+        <w:rPr>
+          <w:bCs w:val="0"/>
+          <w:iCs/>
+        </w:rPr>
+        <w:t>, 2 – для работы со стеком, реализованным через массив.</w:t>
       </w:r>
     </w:p>
     <w:p>
       <w:pPr>
         <w:pStyle w:val="a7"/>
         <w:ind w:firstLine="851"/>
+      </w:pPr>
+      <w:r>
+        <w:rPr>
+          <w:i/>
+        </w:rPr>
+        <w:t xml:space="preserve">Пункт меню: </w:t>
+      </w:r>
+      <w:r>
+        <w:t xml:space="preserve">целое число, указывающее на необходимый пункт меню (1 – </w:t>
+      </w:r>
+      <w:r>
+        <w:t>удаление элемента из списка 1; 2 – удаление элемента из списка 2; 3 – добавление элемента в список 1; 4 – добавление элемента в список 2</w:t>
+      </w:r>
+      <w:r>
+        <w:t xml:space="preserve">; </w:t>
+      </w:r>
+      <w:r>
+        <w:t xml:space="preserve">5 – просмотр списка 1; 6 – просмотр списка 2; </w:t>
+      </w:r>
+      <w:r>
+        <w:t>0 – для выхода).</w:t>
+      </w:r>
+    </w:p>
+    <w:p>
+      <w:pPr>
+        <w:pStyle w:val="a7"/>
+        <w:ind w:firstLine="851"/>
         <w:rPr>
           <w:sz w:val="24"/>
           <w:szCs w:val="24"/>
@@ -954,17 +1004,7 @@
         <w:t xml:space="preserve">: </w:t>
       </w:r>
       <w:r>
-        <w:t xml:space="preserve">от -2147483648 до 2147483648 для окончания ввода ввести </w:t>
-      </w:r>
-      <w:r>
-        <w:rPr>
-          <w:i/>
-          <w:lang w:val="en-US"/>
-        </w:rPr>
-        <w:t>NULL</w:t>
-      </w:r>
-      <w:r>
-        <w:t xml:space="preserve">. </w:t>
+        <w:t xml:space="preserve">от -2147483648 до 214748364. </w:t>
       </w:r>
     </w:p>
     <w:p>
@@ -2145,7 +2185,23 @@
           <w:sz w:val="28"/>
           <w:szCs w:val="28"/>
         </w:rPr>
-        <w:t>Пользователь выбирает необходимый пункт меню.</w:t>
+        <w:t xml:space="preserve">Пользователь выбирает </w:t>
+      </w:r>
+      <w:r>
+        <w:rPr>
+          <w:b w:val="0"/>
+          <w:sz w:val="28"/>
+          <w:szCs w:val="28"/>
+        </w:rPr>
+        <w:t>тип стека (через связный список или через массив)</w:t>
+      </w:r>
+      <w:r>
+        <w:rPr>
+          <w:b w:val="0"/>
+          <w:sz w:val="28"/>
+          <w:szCs w:val="28"/>
+        </w:rPr>
+        <w:t>.</w:t>
       </w:r>
     </w:p>
     <w:p>
@@ -2505,97 +2561,79 @@
                 <w:b w:val="0"/>
                 <w:sz w:val="24"/>
                 <w:szCs w:val="24"/>
+              </w:rPr>
+              <w:t>Второй стек:</w:t>
+            </w:r>
+          </w:p>
+          <w:p>
+            <w:pPr>
+              <w:pStyle w:val="aa"/>
+              <w:rPr>
+                <w:b w:val="0"/>
+                <w:sz w:val="24"/>
+                <w:szCs w:val="24"/>
                 <w:lang w:val="en-US"/>
               </w:rPr>
-              <w:t>NULL</w:t>
-            </w:r>
-          </w:p>
-          <w:p>
-            <w:pPr>
-              <w:pStyle w:val="aa"/>
-              <w:rPr>
-                <w:b w:val="0"/>
-                <w:sz w:val="24"/>
-                <w:szCs w:val="24"/>
-              </w:rPr>
-            </w:pPr>
-            <w:r>
-              <w:rPr>
-                <w:b w:val="0"/>
-                <w:sz w:val="24"/>
-                <w:szCs w:val="24"/>
-              </w:rPr>
-              <w:t>Второй стек:</w:t>
-            </w:r>
-          </w:p>
-          <w:p>
-            <w:pPr>
-              <w:pStyle w:val="aa"/>
+            </w:pPr>
+            <w:r>
               <w:rPr>
                 <w:b w:val="0"/>
                 <w:sz w:val="24"/>
                 <w:szCs w:val="24"/>
                 <w:lang w:val="en-US"/>
               </w:rPr>
-            </w:pPr>
-            <w:r>
+              <w:t>4</w:t>
+            </w:r>
+          </w:p>
+          <w:p>
+            <w:pPr>
+              <w:pStyle w:val="aa"/>
               <w:rPr>
                 <w:b w:val="0"/>
                 <w:sz w:val="24"/>
                 <w:szCs w:val="24"/>
                 <w:lang w:val="en-US"/>
               </w:rPr>
-              <w:t>4</w:t>
-            </w:r>
-          </w:p>
-          <w:p>
-            <w:pPr>
-              <w:pStyle w:val="aa"/>
+            </w:pPr>
+            <w:r>
               <w:rPr>
                 <w:b w:val="0"/>
                 <w:sz w:val="24"/>
                 <w:szCs w:val="24"/>
                 <w:lang w:val="en-US"/>
               </w:rPr>
-            </w:pPr>
-            <w:r>
+              <w:t>5</w:t>
+            </w:r>
+          </w:p>
+          <w:p>
+            <w:pPr>
+              <w:pStyle w:val="aa"/>
               <w:rPr>
                 <w:b w:val="0"/>
                 <w:sz w:val="24"/>
                 <w:szCs w:val="24"/>
                 <w:lang w:val="en-US"/>
               </w:rPr>
-              <w:t>5</w:t>
-            </w:r>
-          </w:p>
-          <w:p>
-            <w:pPr>
-              <w:pStyle w:val="aa"/>
+            </w:pPr>
+            <w:r>
               <w:rPr>
                 <w:b w:val="0"/>
                 <w:sz w:val="24"/>
                 <w:szCs w:val="24"/>
                 <w:lang w:val="en-US"/>
               </w:rPr>
-            </w:pPr>
-            <w:r>
+              <w:t>6</w:t>
+            </w:r>
+          </w:p>
+          <w:p>
+            <w:pPr>
+              <w:pStyle w:val="aa"/>
               <w:rPr>
                 <w:b w:val="0"/>
                 <w:sz w:val="24"/>
                 <w:szCs w:val="24"/>
                 <w:lang w:val="en-US"/>
               </w:rPr>
-              <w:t>6</w:t>
-            </w:r>
-          </w:p>
-          <w:p>
-            <w:pPr>
-              <w:pStyle w:val="aa"/>
-              <w:rPr>
-                <w:b w:val="0"/>
-                <w:sz w:val="24"/>
-                <w:szCs w:val="24"/>
-              </w:rPr>
             </w:pPr>
             <w:r>
               <w:rPr>
@@ -2604,26 +2642,6 @@
                 <w:szCs w:val="24"/>
               </w:rPr>
               <w:t>7</w:t>
-            </w:r>
-          </w:p>
-          <w:p>
-            <w:pPr>
-              <w:pStyle w:val="aa"/>
-              <w:rPr>
-                <w:b w:val="0"/>
-                <w:sz w:val="24"/>
-                <w:szCs w:val="24"/>
-                <w:lang w:val="en-US"/>
-              </w:rPr>
-            </w:pPr>
-            <w:r>
-              <w:rPr>
-                <w:b w:val="0"/>
-                <w:sz w:val="24"/>
-                <w:szCs w:val="24"/>
-                <w:lang w:val="en-US"/>
-              </w:rPr>
-              <w:t>NULL</w:t>
             </w:r>
           </w:p>
         </w:tc>
@@ -3000,86 +3018,67 @@
                 <w:b w:val="0"/>
                 <w:sz w:val="24"/>
                 <w:szCs w:val="24"/>
+              </w:rPr>
+              <w:t>Второй стек:</w:t>
+            </w:r>
+          </w:p>
+          <w:p>
+            <w:pPr>
+              <w:pStyle w:val="aa"/>
+              <w:rPr>
+                <w:b w:val="0"/>
+                <w:sz w:val="24"/>
+                <w:szCs w:val="24"/>
                 <w:lang w:val="en-US"/>
               </w:rPr>
-              <w:t>NULL</w:t>
-            </w:r>
-          </w:p>
-          <w:p>
-            <w:pPr>
-              <w:pStyle w:val="aa"/>
-              <w:rPr>
-                <w:b w:val="0"/>
-                <w:sz w:val="24"/>
-                <w:szCs w:val="24"/>
-              </w:rPr>
-            </w:pPr>
-            <w:r>
-              <w:rPr>
-                <w:b w:val="0"/>
-                <w:sz w:val="24"/>
-                <w:szCs w:val="24"/>
-              </w:rPr>
-              <w:t>Второй стек:</w:t>
-            </w:r>
-          </w:p>
-          <w:p>
-            <w:pPr>
-              <w:pStyle w:val="aa"/>
+            </w:pPr>
+            <w:r>
               <w:rPr>
                 <w:b w:val="0"/>
                 <w:sz w:val="24"/>
                 <w:szCs w:val="24"/>
                 <w:lang w:val="en-US"/>
               </w:rPr>
-            </w:pPr>
-            <w:r>
+              <w:t>4</w:t>
+            </w:r>
+          </w:p>
+          <w:p>
+            <w:pPr>
+              <w:pStyle w:val="aa"/>
               <w:rPr>
                 <w:b w:val="0"/>
                 <w:sz w:val="24"/>
                 <w:szCs w:val="24"/>
                 <w:lang w:val="en-US"/>
               </w:rPr>
-              <w:t>4</w:t>
-            </w:r>
-          </w:p>
-          <w:p>
-            <w:pPr>
-              <w:pStyle w:val="aa"/>
+            </w:pPr>
+            <w:r>
               <w:rPr>
                 <w:b w:val="0"/>
                 <w:sz w:val="24"/>
                 <w:szCs w:val="24"/>
                 <w:lang w:val="en-US"/>
               </w:rPr>
-            </w:pPr>
-            <w:r>
+              <w:t>5</w:t>
+            </w:r>
+          </w:p>
+          <w:p>
+            <w:pPr>
+              <w:pStyle w:val="aa"/>
               <w:rPr>
                 <w:b w:val="0"/>
                 <w:sz w:val="24"/>
                 <w:szCs w:val="24"/>
                 <w:lang w:val="en-US"/>
               </w:rPr>
-              <w:t>5</w:t>
-            </w:r>
-          </w:p>
-          <w:p>
-            <w:pPr>
-              <w:pStyle w:val="aa"/>
+            </w:pPr>
+            <w:r>
               <w:rPr>
                 <w:b w:val="0"/>
                 <w:sz w:val="24"/>
                 <w:szCs w:val="24"/>
                 <w:lang w:val="en-US"/>
               </w:rPr>
-            </w:pPr>
-            <w:r>
-              <w:rPr>
-                <w:b w:val="0"/>
-                <w:sz w:val="24"/>
-                <w:szCs w:val="24"/>
-                <w:lang w:val="en-US"/>
-              </w:rPr>
               <w:t>6</w:t>
             </w:r>
           </w:p>
@@ -3099,25 +3098,6 @@
                 <w:szCs w:val="24"/>
               </w:rPr>
               <w:t>7</w:t>
-            </w:r>
-          </w:p>
-          <w:p>
-            <w:pPr>
-              <w:pStyle w:val="aa"/>
-              <w:rPr>
-                <w:b w:val="0"/>
-                <w:sz w:val="24"/>
-                <w:szCs w:val="24"/>
-              </w:rPr>
-            </w:pPr>
-            <w:r>
-              <w:rPr>
-                <w:b w:val="0"/>
-                <w:sz w:val="24"/>
-                <w:szCs w:val="24"/>
-                <w:lang w:val="en-US"/>
-              </w:rPr>
-              <w:t>NULL</w:t>
             </w:r>
           </w:p>
         </w:tc>
@@ -3498,7 +3478,6 @@
                 <w:sz w:val="24"/>
                 <w:szCs w:val="24"/>
               </w:rPr>
-              <w:lastRenderedPageBreak/>
               <w:t>5</w:t>
             </w:r>
           </w:p>
@@ -3625,6 +3604,7 @@
                 <w:sz w:val="24"/>
                 <w:szCs w:val="24"/>
               </w:rPr>
+              <w:lastRenderedPageBreak/>
               <w:t>3</w:t>
             </w:r>
           </w:p>
@@ -3722,6 +3702,7 @@
                 <w:szCs w:val="24"/>
                 <w:lang w:val="en-US"/>
               </w:rPr>
+              <w:lastRenderedPageBreak/>
               <w:t>Stack overflow</w:t>
             </w:r>
           </w:p>
@@ -4503,6 +4484,27 @@
         </w:tc>
       </w:tr>
     </w:tbl>
+    <w:p>
+      <w:pPr>
+        <w:pStyle w:val="aa"/>
+        <w:ind w:left="720"/>
+      </w:pPr>
+    </w:p>
+    <w:p>
+      <w:pPr>
+        <w:rPr>
+          <w:rFonts w:ascii="Times New Roman" w:hAnsi="Times New Roman" w:cs="Times New Roman"/>
+          <w:b/>
+          <w:bCs/>
+          <w:color w:val="252525"/>
+          <w:sz w:val="36"/>
+          <w:shd w:val="clear" w:color="auto" w:fill="FFFFFF"/>
+        </w:rPr>
+      </w:pPr>
+      <w:r>
+        <w:br w:type="page"/>
+      </w:r>
+    </w:p>
     <w:p>
       <w:pPr>
         <w:pStyle w:val="aa"/>
@@ -7829,6 +7831,7 @@
     <w:lsdException w:name="HTML Sample" w:semiHidden="1" w:unhideWhenUsed="1"/>
     <w:lsdException w:name="HTML Typewriter" w:semiHidden="1" w:unhideWhenUsed="1"/>
     <w:lsdException w:name="HTML Variable" w:semiHidden="1" w:unhideWhenUsed="1"/>
+    <w:lsdException w:name="Normal Table" w:semiHidden="1" w:unhideWhenUsed="1"/>
     <w:lsdException w:name="annotation subject" w:semiHidden="1" w:unhideWhenUsed="1"/>
     <w:lsdException w:name="No List" w:semiHidden="1" w:unhideWhenUsed="1"/>
     <w:lsdException w:name="Outline List 1" w:semiHidden="1" w:unhideWhenUsed="1"/>
@@ -7875,8 +7878,10 @@
     <w:lsdException w:name="Table Subtle 2" w:semiHidden="1" w:unhideWhenUsed="1"/>
     <w:lsdException w:name="Table Web 1" w:semiHidden="1" w:unhideWhenUsed="1"/>
     <w:lsdException w:name="Table Web 2" w:semiHidden="1" w:unhideWhenUsed="1"/>
+    <w:lsdException w:name="Table Web 3" w:semiHidden="1" w:unhideWhenUsed="1"/>
     <w:lsdException w:name="Balloon Text" w:semiHidden="1" w:unhideWhenUsed="1"/>
     <w:lsdException w:name="Table Grid" w:uiPriority="39"/>
+    <w:lsdException w:name="Table Theme" w:semiHidden="1" w:unhideWhenUsed="1"/>
     <w:lsdException w:name="Placeholder Text" w:semiHidden="1"/>
     <w:lsdException w:name="No Spacing" w:uiPriority="1" w:qFormat="1"/>
     <w:lsdException w:name="Light Shading" w:uiPriority="60"/>

</xml_diff>